<commit_message>
Working with about and contact pages
</commit_message>
<xml_diff>
--- a/doc/Info.docx
+++ b/doc/Info.docx
@@ -12,15 +12,20 @@
     </w:p>
     <w:p>
       <w:r>
-        <w:t xml:space="preserve">SdSchema är en webbapplikation som är till för att </w:t>
-      </w:r>
-      <w:r>
-        <w:t>medlemmar</w:t>
-      </w:r>
-      <w:r>
-        <w:t xml:space="preserve"> i förväg ska kunna registrera närvaro på kurser eller liknande aktiviteter som hålls regelbundet, oftast en gång per vecka. Behovet finns för aktiviteter om kräver ett minimiantal personer närvarande för att aktiviteten ska kunna genomföras, till exempel squaredans där man måste vara minst åtta personer. </w:t>
-      </w:r>
-    </w:p>
+        <w:t xml:space="preserve">SdSchema är en webbapplikation som är till för att medlemmar i förväg ska kunna registrera närvaro på kurser eller liknande aktiviteter som hålls regelbundet, oftast en gång per vecka. Behovet finns för aktiviteter om kräver ett minimiantal personer närvarande för att aktiviteten ska kunna genomföras, till exempel squaredans där man måste vara minst åtta personer. </w:t>
+      </w:r>
+    </w:p>
+    <w:p/>
+    <w:p>
+      <w:bookmarkStart w:id="0" w:name="_GoBack"/>
+      <w:r>
+        <w:t>För att skapa ett schema behöver du ha administratörsbehörighet. För att erhålla det måste du kontakta applikationsansvarig</w:t>
+      </w:r>
+      <w:r>
+        <w:t>.</w:t>
+      </w:r>
+    </w:p>
+    <w:bookmarkEnd w:id="0"/>
     <w:p>
       <w:pPr>
         <w:pStyle w:val="Rubrik1"/>
@@ -44,38 +49,20 @@
     </w:p>
     <w:p>
       <w:r>
-        <w:t>A</w:t>
-      </w:r>
-      <w:r>
-        <w:t>dministratör</w:t>
-      </w:r>
-      <w:r>
-        <w:t xml:space="preserve">en är alltid Schemaadministratör för de scheman hen har skapat, och kan också lägga till eller ta bort andra </w:t>
-      </w:r>
+        <w:t>Administratören är alltid Schemaadministratör för de scheman hen har skapat, och kan också lägga till eller ta bort andra Schemaadministratörer.</w:t>
+      </w:r>
+    </w:p>
+    <w:p>
+      <w:pPr>
+        <w:pStyle w:val="Rubrik2"/>
+      </w:pPr>
       <w:r>
         <w:t>Schemaadministratör</w:t>
       </w:r>
-      <w:r>
-        <w:t>er.</w:t>
-      </w:r>
-    </w:p>
-    <w:p>
-      <w:pPr>
-        <w:pStyle w:val="Rubrik2"/>
-      </w:pPr>
-      <w:r>
-        <w:t>Schemaadministratör</w:t>
-      </w:r>
-    </w:p>
-    <w:p>
-      <w:r>
-        <w:t xml:space="preserve">En </w:t>
-      </w:r>
-      <w:r>
-        <w:t>Schemaadministratör</w:t>
-      </w:r>
-      <w:r>
-        <w:t xml:space="preserve"> kan </w:t>
+    </w:p>
+    <w:p>
+      <w:r>
+        <w:t xml:space="preserve">En Schemaadministratör kan </w:t>
       </w:r>
     </w:p>
     <w:p>
@@ -116,8 +103,6 @@
       <w:r>
         <w:t>Lägga till och ta bort medlemmar</w:t>
       </w:r>
-      <w:bookmarkStart w:id="0" w:name="_GoBack"/>
-      <w:bookmarkEnd w:id="0"/>
     </w:p>
     <w:p>
       <w:pPr>
@@ -177,13 +162,7 @@
         <w:t>framtida</w:t>
       </w:r>
       <w:r>
-        <w:t xml:space="preserve"> </w:t>
-      </w:r>
-      <w:r>
-        <w:t>aktivitetstillfällen</w:t>
-      </w:r>
-      <w:r>
-        <w:t>. En medelm som är registrerad som ett par kan ange 1,2, Nej eller Kanske, övriga kan ange Ja, Nej eller Kanske.</w:t>
+        <w:t xml:space="preserve"> aktivitetstillfällen. En medelm som är registrerad som ett par kan ange 1,2, Nej eller Kanske, övriga kan ange Ja, Nej eller Kanske.</w:t>
       </w:r>
     </w:p>
     <w:p/>

</xml_diff>

<commit_message>
Working with the about page
</commit_message>
<xml_diff>
--- a/doc/Info.docx
+++ b/doc/Info.docx
@@ -3,61 +3,189 @@
 <w:document xmlns:wpc="http://schemas.microsoft.com/office/word/2010/wordprocessingCanvas" xmlns:cx="http://schemas.microsoft.com/office/drawing/2014/chartex" xmlns:cx1="http://schemas.microsoft.com/office/drawing/2015/9/8/chartex" xmlns:mc="http://schemas.openxmlformats.org/markup-compatibility/2006" xmlns:o="urn:schemas-microsoft-com:office:office" xmlns:r="http://schemas.openxmlformats.org/officeDocument/2006/relationships" xmlns:m="http://schemas.openxmlformats.org/officeDocument/2006/math" xmlns:v="urn:schemas-microsoft-com:vml" xmlns:wp14="http://schemas.microsoft.com/office/word/2010/wordprocessingDrawing" xmlns:wp="http://schemas.openxmlformats.org/drawingml/2006/wordprocessingDrawing" xmlns:w10="urn:schemas-microsoft-com:office:word" xmlns:w="http://schemas.openxmlformats.org/wordprocessingml/2006/main" xmlns:w14="http://schemas.microsoft.com/office/word/2010/wordml" xmlns:w15="http://schemas.microsoft.com/office/word/2012/wordml" xmlns:w16se="http://schemas.microsoft.com/office/word/2015/wordml/symex" xmlns:wpg="http://schemas.microsoft.com/office/word/2010/wordprocessingGroup" xmlns:wpi="http://schemas.microsoft.com/office/word/2010/wordprocessingInk" xmlns:wne="http://schemas.microsoft.com/office/word/2006/wordml" xmlns:wps="http://schemas.microsoft.com/office/word/2010/wordprocessingShape" mc:Ignorable="w14 w15 w16se wp14">
   <w:body>
     <w:p>
-      <w:pPr>
-        <w:pStyle w:val="Rubrik1"/>
-      </w:pPr>
-      <w:r>
-        <w:t>Inledning</w:t>
+      <w:r>
+        <w:t xml:space="preserve">SdSchema är en webbapplikation som är till för att medlemmar i förväg ska kunna registrera närvaro på aktiviteter som hålls regelbundet, oftast en gång per vecka. Behovet finns för aktiviteter om kräver ett minimiantal personer närvarande för att aktiviteten ska kunna genomföras, till exempel squaredans där man måste vara minst åtta personer. </w:t>
       </w:r>
     </w:p>
     <w:p>
       <w:r>
-        <w:t xml:space="preserve">SdSchema är en webbapplikation som är till för att medlemmar i förväg ska kunna registrera närvaro på kurser eller liknande aktiviteter som hålls regelbundet, oftast en gång per vecka. Behovet finns för aktiviteter om kräver ett minimiantal personer närvarande för att aktiviteten ska kunna genomföras, till exempel squaredans där man måste vara minst åtta personer. </w:t>
+        <w:t xml:space="preserve">För att anslutas till ett schema måste du </w:t>
+      </w:r>
+      <w:r>
+        <w:rPr>
+          <w:i/>
+          <w:u w:val="single"/>
+        </w:rPr>
+        <w:t>registrera</w:t>
+      </w:r>
+      <w:r>
+        <w:t xml:space="preserve"> dig, med e-postadress och lösenord. Därefter kan </w:t>
+      </w:r>
+      <w:r>
+        <w:rPr>
+          <w:i/>
+          <w:u w:val="single"/>
+        </w:rPr>
+        <w:t>Systemadministratören</w:t>
+      </w:r>
+      <w:r>
+        <w:t xml:space="preserve"> ansluta dig till ett eller flera scheman. När det är gjort kommer du när du loggar in omdirigeras direkt till schemasidan om du endast är ansluten till ett schema. Om duär ansluten till mer än ett schema måste du först välja (klicka på) vilket schema du vill komma till.</w:t>
+      </w:r>
+    </w:p>
+    <w:p>
+      <w:r>
+        <w:t xml:space="preserve">Väl inne på schemasidan kan du registrera din närvaro på </w:t>
+      </w:r>
+      <w:r>
+        <w:rPr>
+          <w:u w:val="single"/>
+        </w:rPr>
+        <w:t>framtida</w:t>
+      </w:r>
+      <w:r>
+        <w:t xml:space="preserve"> aktivitetstillfällen. Om du är registrerad som ett par i schemat kan du ange 1,2, Nej eller Kanske, annars Ja, Nej eller Kanske.</w:t>
       </w:r>
     </w:p>
     <w:p/>
     <w:p>
-      <w:bookmarkStart w:id="0" w:name="_GoBack"/>
-      <w:r>
-        <w:t>För att skapa ett schema behöver du ha administratörsbehörighet. För att erhålla det måste du kontakta applikationsansvarig</w:t>
+      <w:r>
+        <w:t xml:space="preserve">För att skapa ett schema behöver du ha </w:t>
+      </w:r>
+      <w:r>
+        <w:t>system</w:t>
+      </w:r>
+      <w:r>
+        <w:t xml:space="preserve">administratörsbehörighet. För att erhålla det måste du </w:t>
+      </w:r>
+      <w:r>
+        <w:rPr>
+          <w:i/>
+          <w:u w:val="single"/>
+        </w:rPr>
+        <w:t>kontakta applikationsansvarig</w:t>
       </w:r>
       <w:r>
         <w:t>.</w:t>
-      </w:r>
-    </w:p>
-    <w:bookmarkEnd w:id="0"/>
-    <w:p>
-      <w:pPr>
-        <w:pStyle w:val="Rubrik1"/>
-      </w:pPr>
-      <w:r>
-        <w:t>Roller</w:t>
       </w:r>
     </w:p>
     <w:p>
-      <w:pPr>
-        <w:pStyle w:val="Rubrik2"/>
-      </w:pPr>
-      <w:r>
-        <w:t>Administratör</w:t>
+      <w:r>
+        <w:t xml:space="preserve">En </w:t>
+      </w:r>
+      <w:r>
+        <w:t>System</w:t>
+      </w:r>
+      <w:r>
+        <w:t xml:space="preserve">administratör kan </w:t>
       </w:r>
     </w:p>
     <w:p>
-      <w:r>
-        <w:t>En administratör kan skapa nya scheman. Varje schema har ett namn, en beskrivning och en (standard) veckodag och ett (standard) klockslag.</w:t>
+      <w:pPr>
+        <w:pStyle w:val="Liststycke"/>
+        <w:numPr>
+          <w:ilvl w:val="0"/>
+          <w:numId w:val="3"/>
+        </w:numPr>
+      </w:pPr>
+      <w:r>
+        <w:t xml:space="preserve">skapa nya scheman </w:t>
+      </w:r>
+      <w:r>
+        <w:t>med</w:t>
+      </w:r>
+      <w:r>
+        <w:t xml:space="preserve"> namn, beskrivning och en (standard) veckodag och ett (standard) klockslag.</w:t>
       </w:r>
     </w:p>
     <w:p>
-      <w:r>
-        <w:t>Administratören är alltid Schemaadministratör för de scheman hen har skapat, och kan också lägga till eller ta bort andra Schemaadministratörer.</w:t>
+      <w:pPr>
+        <w:pStyle w:val="Liststycke"/>
+        <w:numPr>
+          <w:ilvl w:val="0"/>
+          <w:numId w:val="3"/>
+        </w:numPr>
+      </w:pPr>
+      <w:r>
+        <w:t>a</w:t>
+      </w:r>
+      <w:r>
+        <w:t>nsluta registrerade medlemmar till</w:t>
+      </w:r>
+      <w:r>
+        <w:t xml:space="preserve"> sina scheman.</w:t>
       </w:r>
     </w:p>
     <w:p>
       <w:pPr>
-        <w:pStyle w:val="Rubrik2"/>
-      </w:pPr>
-      <w:r>
+        <w:pStyle w:val="Liststycke"/>
+        <w:numPr>
+          <w:ilvl w:val="0"/>
+          <w:numId w:val="3"/>
+        </w:numPr>
+      </w:pPr>
+      <w:r>
+        <w:t>a</w:t>
+      </w:r>
+      <w:r>
+        <w:t>nge om medlemmen representerar en eller två personer</w:t>
+      </w:r>
+      <w:r>
+        <w:t xml:space="preserve"> i respektive schema</w:t>
+      </w:r>
+    </w:p>
+    <w:p>
+      <w:pPr>
+        <w:pStyle w:val="Liststycke"/>
+        <w:numPr>
+          <w:ilvl w:val="0"/>
+          <w:numId w:val="3"/>
+        </w:numPr>
+      </w:pPr>
+      <w:r>
+        <w:t>registrera medlemmar (bör dock undvikas)</w:t>
+      </w:r>
+      <w:bookmarkStart w:id="0" w:name="_GoBack"/>
+      <w:bookmarkEnd w:id="0"/>
+    </w:p>
+    <w:p>
+      <w:pPr>
+        <w:pStyle w:val="Liststycke"/>
+        <w:numPr>
+          <w:ilvl w:val="0"/>
+          <w:numId w:val="3"/>
+        </w:numPr>
+      </w:pPr>
+      <w:r>
+        <w:t xml:space="preserve">lägga till eller ta bort </w:t>
+      </w:r>
+      <w:r>
+        <w:rPr>
+          <w:i/>
+        </w:rPr>
         <w:t>Schemaadministratör</w:t>
+      </w:r>
+      <w:r>
+        <w:rPr>
+          <w:i/>
+        </w:rPr>
+        <w:t>er</w:t>
+      </w:r>
+    </w:p>
+    <w:p>
+      <w:r>
+        <w:t>Systema</w:t>
+      </w:r>
+      <w:r>
+        <w:t xml:space="preserve">dministratören är alltid </w:t>
+      </w:r>
+      <w:r>
+        <w:rPr>
+          <w:i/>
+        </w:rPr>
+        <w:t>Schemaadministratör</w:t>
+      </w:r>
+      <w:r>
+        <w:t xml:space="preserve"> för de scheman hen har skapat, och kan också lägga till eller ta bort andra Schemaadministratörer.</w:t>
       </w:r>
     </w:p>
     <w:p>
@@ -74,10 +202,10 @@
         </w:numPr>
       </w:pPr>
       <w:r>
-        <w:t>Lägga till och ta bort datum för aktiviteten</w:t>
-      </w:r>
-      <w:r>
-        <w:t xml:space="preserve"> (aktivitetstillfällen)</w:t>
+        <w:t xml:space="preserve">Lägga till och ta bort datum för </w:t>
+      </w:r>
+      <w:r>
+        <w:t>schemats aktiviteter</w:t>
       </w:r>
     </w:p>
     <w:p>
@@ -89,82 +217,16 @@
         </w:numPr>
       </w:pPr>
       <w:r>
-        <w:t>Uppdatera kommentarsfältet på aktivitetsdatum</w:t>
+        <w:t xml:space="preserve">Uppdatera kommentarsfältet på </w:t>
+      </w:r>
+      <w:r>
+        <w:t xml:space="preserve">respektive </w:t>
+      </w:r>
+      <w:r>
+        <w:t>aktivitetsdatum</w:t>
       </w:r>
     </w:p>
-    <w:p>
-      <w:pPr>
-        <w:pStyle w:val="Liststycke"/>
-        <w:numPr>
-          <w:ilvl w:val="0"/>
-          <w:numId w:val="1"/>
-        </w:numPr>
-      </w:pPr>
-      <w:r>
-        <w:t>Lägga till och ta bort medlemmar</w:t>
-      </w:r>
-    </w:p>
-    <w:p>
-      <w:pPr>
-        <w:pStyle w:val="Liststycke"/>
-        <w:numPr>
-          <w:ilvl w:val="0"/>
-          <w:numId w:val="1"/>
-        </w:numPr>
-      </w:pPr>
-      <w:r>
-        <w:t>Ange om medlemmen representerar en eller två personer</w:t>
-      </w:r>
-    </w:p>
-    <w:p>
-      <w:pPr>
-        <w:pStyle w:val="Rubrik2"/>
-      </w:pPr>
-      <w:r>
-        <w:t>Medlem</w:t>
-      </w:r>
-    </w:p>
-    <w:p>
-      <w:r>
-        <w:t xml:space="preserve">En Medlem </w:t>
-      </w:r>
-      <w:r>
-        <w:t xml:space="preserve">kan </w:t>
-      </w:r>
-    </w:p>
-    <w:p>
-      <w:pPr>
-        <w:pStyle w:val="Liststycke"/>
-        <w:numPr>
-          <w:ilvl w:val="0"/>
-          <w:numId w:val="2"/>
-        </w:numPr>
-      </w:pPr>
-      <w:r>
-        <w:t>Visa schemat</w:t>
-      </w:r>
-    </w:p>
-    <w:p>
-      <w:pPr>
-        <w:pStyle w:val="Liststycke"/>
-        <w:numPr>
-          <w:ilvl w:val="0"/>
-          <w:numId w:val="2"/>
-        </w:numPr>
-      </w:pPr>
-      <w:r>
-        <w:t xml:space="preserve">Registrera sin egen närvaro på </w:t>
-      </w:r>
-      <w:r>
-        <w:rPr>
-          <w:u w:val="single"/>
-        </w:rPr>
-        <w:t>framtida</w:t>
-      </w:r>
-      <w:r>
-        <w:t xml:space="preserve"> aktivitetstillfällen. En medelm som är registrerad som ett par kan ange 1,2, Nej eller Kanske, övriga kan ange Ja, Nej eller Kanske.</w:t>
-      </w:r>
-    </w:p>
+    <w:p/>
     <w:p/>
     <w:sectPr>
       <w:pgSz w:w="11906" w:h="16838"/>
@@ -292,6 +354,119 @@
     </w:lvl>
   </w:abstractNum>
   <w:abstractNum w:abstractNumId="1" w15:restartNumberingAfterBreak="0">
+    <w:nsid w:val="4E70530B"/>
+    <w:multiLevelType w:val="hybridMultilevel"/>
+    <w:tmpl w:val="1C9E1A88"/>
+    <w:lvl w:ilvl="0" w:tplc="041D0001">
+      <w:start w:val="1"/>
+      <w:numFmt w:val="bullet"/>
+      <w:lvlText w:val=""/>
+      <w:lvlJc w:val="left"/>
+      <w:pPr>
+        <w:ind w:left="720" w:hanging="360"/>
+      </w:pPr>
+      <w:rPr>
+        <w:rFonts w:ascii="Symbol" w:hAnsi="Symbol" w:hint="default"/>
+      </w:rPr>
+    </w:lvl>
+    <w:lvl w:ilvl="1" w:tplc="041D0003" w:tentative="1">
+      <w:start w:val="1"/>
+      <w:numFmt w:val="bullet"/>
+      <w:lvlText w:val="o"/>
+      <w:lvlJc w:val="left"/>
+      <w:pPr>
+        <w:ind w:left="1440" w:hanging="360"/>
+      </w:pPr>
+      <w:rPr>
+        <w:rFonts w:ascii="Courier New" w:hAnsi="Courier New" w:cs="Courier New" w:hint="default"/>
+      </w:rPr>
+    </w:lvl>
+    <w:lvl w:ilvl="2" w:tplc="041D0005" w:tentative="1">
+      <w:start w:val="1"/>
+      <w:numFmt w:val="bullet"/>
+      <w:lvlText w:val=""/>
+      <w:lvlJc w:val="left"/>
+      <w:pPr>
+        <w:ind w:left="2160" w:hanging="360"/>
+      </w:pPr>
+      <w:rPr>
+        <w:rFonts w:ascii="Wingdings" w:hAnsi="Wingdings" w:hint="default"/>
+      </w:rPr>
+    </w:lvl>
+    <w:lvl w:ilvl="3" w:tplc="041D0001" w:tentative="1">
+      <w:start w:val="1"/>
+      <w:numFmt w:val="bullet"/>
+      <w:lvlText w:val=""/>
+      <w:lvlJc w:val="left"/>
+      <w:pPr>
+        <w:ind w:left="2880" w:hanging="360"/>
+      </w:pPr>
+      <w:rPr>
+        <w:rFonts w:ascii="Symbol" w:hAnsi="Symbol" w:hint="default"/>
+      </w:rPr>
+    </w:lvl>
+    <w:lvl w:ilvl="4" w:tplc="041D0003" w:tentative="1">
+      <w:start w:val="1"/>
+      <w:numFmt w:val="bullet"/>
+      <w:lvlText w:val="o"/>
+      <w:lvlJc w:val="left"/>
+      <w:pPr>
+        <w:ind w:left="3600" w:hanging="360"/>
+      </w:pPr>
+      <w:rPr>
+        <w:rFonts w:ascii="Courier New" w:hAnsi="Courier New" w:cs="Courier New" w:hint="default"/>
+      </w:rPr>
+    </w:lvl>
+    <w:lvl w:ilvl="5" w:tplc="041D0005" w:tentative="1">
+      <w:start w:val="1"/>
+      <w:numFmt w:val="bullet"/>
+      <w:lvlText w:val=""/>
+      <w:lvlJc w:val="left"/>
+      <w:pPr>
+        <w:ind w:left="4320" w:hanging="360"/>
+      </w:pPr>
+      <w:rPr>
+        <w:rFonts w:ascii="Wingdings" w:hAnsi="Wingdings" w:hint="default"/>
+      </w:rPr>
+    </w:lvl>
+    <w:lvl w:ilvl="6" w:tplc="041D0001" w:tentative="1">
+      <w:start w:val="1"/>
+      <w:numFmt w:val="bullet"/>
+      <w:lvlText w:val=""/>
+      <w:lvlJc w:val="left"/>
+      <w:pPr>
+        <w:ind w:left="5040" w:hanging="360"/>
+      </w:pPr>
+      <w:rPr>
+        <w:rFonts w:ascii="Symbol" w:hAnsi="Symbol" w:hint="default"/>
+      </w:rPr>
+    </w:lvl>
+    <w:lvl w:ilvl="7" w:tplc="041D0003" w:tentative="1">
+      <w:start w:val="1"/>
+      <w:numFmt w:val="bullet"/>
+      <w:lvlText w:val="o"/>
+      <w:lvlJc w:val="left"/>
+      <w:pPr>
+        <w:ind w:left="5760" w:hanging="360"/>
+      </w:pPr>
+      <w:rPr>
+        <w:rFonts w:ascii="Courier New" w:hAnsi="Courier New" w:cs="Courier New" w:hint="default"/>
+      </w:rPr>
+    </w:lvl>
+    <w:lvl w:ilvl="8" w:tplc="041D0005" w:tentative="1">
+      <w:start w:val="1"/>
+      <w:numFmt w:val="bullet"/>
+      <w:lvlText w:val=""/>
+      <w:lvlJc w:val="left"/>
+      <w:pPr>
+        <w:ind w:left="6480" w:hanging="360"/>
+      </w:pPr>
+      <w:rPr>
+        <w:rFonts w:ascii="Wingdings" w:hAnsi="Wingdings" w:hint="default"/>
+      </w:rPr>
+    </w:lvl>
+  </w:abstractNum>
+  <w:abstractNum w:abstractNumId="2" w15:restartNumberingAfterBreak="0">
     <w:nsid w:val="6EAD43D7"/>
     <w:multiLevelType w:val="hybridMultilevel"/>
     <w:tmpl w:val="C83090D8"/>
@@ -408,6 +583,9 @@
     <w:abstractNumId w:val="0"/>
   </w:num>
   <w:num w:numId="2">
+    <w:abstractNumId w:val="2"/>
+  </w:num>
+  <w:num w:numId="3">
     <w:abstractNumId w:val="1"/>
   </w:num>
 </w:numbering>

</xml_diff>